<commit_message>
Nothing code modified, except disp Also doc file is added with more content.
</commit_message>
<xml_diff>
--- a/doc/Steganography using PDMO, APVD and PVD full length documentation.docx
+++ b/doc/Steganography using PDMO, APVD and PVD full length documentation.docx
@@ -6,12 +6,336 @@
       <w:pPr>
         <w:pStyle w:val="Title"/>
       </w:pPr>
-      <w:proofErr w:type="spellStart"/>
-      <w:r>
-        <w:t>gdgfvb</w:t>
-      </w:r>
-      <w:proofErr w:type="spellEnd"/>
+      <w:r>
+        <w:t>An Enhancem</w:t>
+      </w:r>
+      <w:r>
+        <w:t xml:space="preserve">ent of digital image steganography based </w:t>
+      </w:r>
+      <w:r>
+        <w:t>on PVD and modulo operation using histogram</w:t>
+      </w:r>
     </w:p>
+    <w:p>
+      <w:pPr>
+        <w:pStyle w:val="Subtitle"/>
+      </w:pPr>
+      <w:r>
+        <w:t xml:space="preserve">With the help of Dual PDMO and Single </w:t>
+      </w:r>
+      <w:r>
+        <w:t>APVD.</w:t>
+      </w:r>
+    </w:p>
+    <w:p>
+      <w:r>
+        <w:t xml:space="preserve">Major Techniques used: </w:t>
+      </w:r>
+    </w:p>
+    <w:p>
+      <w:pPr>
+        <w:pStyle w:val="Heading1"/>
+      </w:pPr>
+      <w:r>
+        <w:t xml:space="preserve">PDMO </w:t>
+      </w:r>
+      <w:r>
+        <w:t>(Pixel</w:t>
+      </w:r>
+      <w:r>
+        <w:t xml:space="preserve"> Differencing Modulo Operation) </w:t>
+      </w:r>
+    </w:p>
+    <w:p>
+      <w:r>
+        <w:t>PDMO is a technique used mostly in steganography to embed or conceal a value within a picture. It is hidden in such a way that it is visually hard to determine whether the image contains any value. To accomplish this, we first compute the difference between the pixel values and then apply modulus, so that we can determine the value of the difference using certain rules, which we will cover later. This value is then used to embed the binary bits.</w:t>
+      </w:r>
+    </w:p>
+    <w:p>
+      <w:pPr>
+        <w:pStyle w:val="Heading2"/>
+      </w:pPr>
+      <w:r>
+        <w:t>PDMO Process</w:t>
+      </w:r>
+    </w:p>
+    <w:p>
+      <w:pPr>
+        <w:rPr>
+          <w:rFonts w:eastAsiaTheme="minorEastAsia"/>
+        </w:rPr>
+      </w:pPr>
+      <w:r>
+        <w:t>Assume that there are two pixels</w:t>
+      </w:r>
+      <w:r>
+        <w:t xml:space="preserve"> </w:t>
+      </w:r>
+      <m:oMath>
+        <m:sSub>
+          <m:sSubPr>
+            <m:ctrlPr>
+              <w:rPr>
+                <w:rFonts w:ascii="Cambria Math" w:eastAsiaTheme="minorEastAsia" w:hAnsi="Cambria Math"/>
+                <w:i/>
+              </w:rPr>
+            </m:ctrlPr>
+          </m:sSubPr>
+          <m:e>
+            <m:r>
+              <w:rPr>
+                <w:rFonts w:ascii="Cambria Math" w:eastAsiaTheme="minorEastAsia" w:hAnsi="Cambria Math"/>
+              </w:rPr>
+              <m:t>p</m:t>
+            </m:r>
+          </m:e>
+          <m:sub>
+            <m:r>
+              <w:rPr>
+                <w:rFonts w:ascii="Cambria Math" w:eastAsiaTheme="minorEastAsia" w:hAnsi="Cambria Math"/>
+              </w:rPr>
+              <m:t>1</m:t>
+            </m:r>
+          </m:sub>
+        </m:sSub>
+        <m:r>
+          <w:rPr>
+            <w:rFonts w:ascii="Cambria Math" w:eastAsiaTheme="minorEastAsia" w:hAnsi="Cambria Math"/>
+          </w:rPr>
+          <m:t>,</m:t>
+        </m:r>
+        <m:sSub>
+          <m:sSubPr>
+            <m:ctrlPr>
+              <w:rPr>
+                <w:rFonts w:ascii="Cambria Math" w:eastAsiaTheme="minorEastAsia" w:hAnsi="Cambria Math"/>
+                <w:i/>
+              </w:rPr>
+            </m:ctrlPr>
+          </m:sSubPr>
+          <m:e>
+            <m:r>
+              <w:rPr>
+                <w:rFonts w:ascii="Cambria Math" w:eastAsiaTheme="minorEastAsia" w:hAnsi="Cambria Math"/>
+              </w:rPr>
+              <m:t>p</m:t>
+            </m:r>
+          </m:e>
+          <m:sub>
+            <m:r>
+              <w:rPr>
+                <w:rFonts w:ascii="Cambria Math" w:eastAsiaTheme="minorEastAsia" w:hAnsi="Cambria Math"/>
+              </w:rPr>
+              <m:t>2</m:t>
+            </m:r>
+          </m:sub>
+        </m:sSub>
+      </m:oMath>
+      <w:r>
+        <w:t xml:space="preserve"> to which the PDMO approach should be applied. The following are the specifics of the techniques:</w:t>
+      </w:r>
+    </w:p>
+    <w:p>
+      <w:pPr>
+        <w:pStyle w:val="ListParagraph"/>
+        <w:numPr>
+          <w:ilvl w:val="0"/>
+          <w:numId w:val="4"/>
+        </w:numPr>
+        <w:rPr>
+          <w:rFonts w:eastAsiaTheme="minorEastAsia"/>
+        </w:rPr>
+      </w:pPr>
+      <w:r>
+        <w:rPr>
+          <w:rFonts w:eastAsiaTheme="minorEastAsia"/>
+        </w:rPr>
+        <w:t>Calculate the difference in pixels</w:t>
+      </w:r>
+      <w:r>
+        <w:rPr>
+          <w:rFonts w:eastAsiaTheme="minorEastAsia"/>
+        </w:rPr>
+        <w:t xml:space="preserve"> </w:t>
+      </w:r>
+      <m:oMath>
+        <m:r>
+          <w:rPr>
+            <w:rFonts w:ascii="Cambria Math" w:eastAsiaTheme="minorEastAsia" w:hAnsi="Cambria Math"/>
+          </w:rPr>
+          <m:t>d</m:t>
+        </m:r>
+      </m:oMath>
+      <w:r>
+        <w:rPr>
+          <w:rFonts w:eastAsiaTheme="minorEastAsia"/>
+        </w:rPr>
+        <w:t xml:space="preserve">. Additionally, if a negative difference occurs, it will be trivial to adjust its absolute value, as symmetry dictates that all conceivable values are equally </w:t>
+      </w:r>
+      <w:r>
+        <w:rPr>
+          <w:rFonts w:eastAsiaTheme="minorEastAsia"/>
+        </w:rPr>
+        <w:t>relevant.</w:t>
+      </w:r>
+      <w:r>
+        <w:rPr>
+          <w:rFonts w:eastAsiaTheme="minorEastAsia"/>
+        </w:rPr>
+        <w:t xml:space="preserve"> </w:t>
+      </w:r>
+      <m:oMath>
+        <m:sSub>
+          <m:sSubPr>
+            <m:ctrlPr>
+              <w:rPr>
+                <w:rFonts w:ascii="Cambria Math" w:eastAsiaTheme="minorEastAsia" w:hAnsi="Cambria Math"/>
+                <w:i/>
+              </w:rPr>
+            </m:ctrlPr>
+          </m:sSubPr>
+          <m:e>
+            <m:r>
+              <w:rPr>
+                <w:rFonts w:ascii="Cambria Math" w:eastAsiaTheme="minorEastAsia" w:hAnsi="Cambria Math"/>
+              </w:rPr>
+              <m:t>d</m:t>
+            </m:r>
+          </m:e>
+          <m:sub>
+            <m:r>
+              <w:rPr>
+                <w:rFonts w:ascii="Cambria Math" w:eastAsiaTheme="minorEastAsia" w:hAnsi="Cambria Math"/>
+              </w:rPr>
+              <m:t>12</m:t>
+            </m:r>
+          </m:sub>
+        </m:sSub>
+        <m:r>
+          <w:rPr>
+            <w:rFonts w:ascii="Cambria Math" w:eastAsiaTheme="minorEastAsia" w:hAnsi="Cambria Math"/>
+          </w:rPr>
+          <m:t>=</m:t>
+        </m:r>
+        <m:d>
+          <m:dPr>
+            <m:begChr m:val="|"/>
+            <m:endChr m:val="|"/>
+            <m:ctrlPr>
+              <w:rPr>
+                <w:rFonts w:ascii="Cambria Math" w:eastAsiaTheme="minorEastAsia" w:hAnsi="Cambria Math"/>
+                <w:i/>
+              </w:rPr>
+            </m:ctrlPr>
+          </m:dPr>
+          <m:e>
+            <m:sSub>
+              <m:sSubPr>
+                <m:ctrlPr>
+                  <w:rPr>
+                    <w:rFonts w:ascii="Cambria Math" w:eastAsiaTheme="minorEastAsia" w:hAnsi="Cambria Math"/>
+                    <w:i/>
+                  </w:rPr>
+                </m:ctrlPr>
+              </m:sSubPr>
+              <m:e>
+                <m:r>
+                  <w:rPr>
+                    <w:rFonts w:ascii="Cambria Math" w:eastAsiaTheme="minorEastAsia" w:hAnsi="Cambria Math"/>
+                  </w:rPr>
+                  <m:t>p</m:t>
+                </m:r>
+              </m:e>
+              <m:sub>
+                <m:r>
+                  <w:rPr>
+                    <w:rFonts w:ascii="Cambria Math" w:eastAsiaTheme="minorEastAsia" w:hAnsi="Cambria Math"/>
+                  </w:rPr>
+                  <m:t>1</m:t>
+                </m:r>
+              </m:sub>
+            </m:sSub>
+            <m:r>
+              <w:rPr>
+                <w:rFonts w:ascii="Cambria Math" w:eastAsiaTheme="minorEastAsia" w:hAnsi="Cambria Math"/>
+              </w:rPr>
+              <m:t>-</m:t>
+            </m:r>
+            <m:sSub>
+              <m:sSubPr>
+                <m:ctrlPr>
+                  <w:rPr>
+                    <w:rFonts w:ascii="Cambria Math" w:eastAsiaTheme="minorEastAsia" w:hAnsi="Cambria Math"/>
+                    <w:i/>
+                  </w:rPr>
+                </m:ctrlPr>
+              </m:sSubPr>
+              <m:e>
+                <m:r>
+                  <w:rPr>
+                    <w:rFonts w:ascii="Cambria Math" w:eastAsiaTheme="minorEastAsia" w:hAnsi="Cambria Math"/>
+                  </w:rPr>
+                  <m:t>p</m:t>
+                </m:r>
+              </m:e>
+              <m:sub>
+                <m:r>
+                  <w:rPr>
+                    <w:rFonts w:ascii="Cambria Math" w:eastAsiaTheme="minorEastAsia" w:hAnsi="Cambria Math"/>
+                  </w:rPr>
+                  <m:t>2</m:t>
+                </m:r>
+              </m:sub>
+            </m:sSub>
+          </m:e>
+        </m:d>
+      </m:oMath>
+      <w:r>
+        <w:rPr>
+          <w:rFonts w:eastAsiaTheme="minorEastAsia"/>
+        </w:rPr>
+        <w:t>.</w:t>
+      </w:r>
+    </w:p>
+    <w:p>
+      <w:pPr>
+        <w:pStyle w:val="ListParagraph"/>
+        <w:numPr>
+          <w:ilvl w:val="0"/>
+          <w:numId w:val="4"/>
+        </w:numPr>
+        <w:rPr>
+          <w:rFonts w:eastAsiaTheme="minorEastAsia"/>
+        </w:rPr>
+      </w:pPr>
+      <w:r>
+        <w:rPr>
+          <w:rFonts w:eastAsiaTheme="minorEastAsia"/>
+        </w:rPr>
+        <w:t xml:space="preserve"> </w:t>
+      </w:r>
+    </w:p>
+    <w:p>
+      <w:pPr>
+        <w:pStyle w:val="Heading1"/>
+      </w:pPr>
+      <w:r>
+        <w:t xml:space="preserve">APVD </w:t>
+      </w:r>
+      <w:r>
+        <w:t>(</w:t>
+      </w:r>
+      <w:r>
+        <w:t>Average P</w:t>
+      </w:r>
+      <w:r>
+        <w:t>ixel Value Differencing</w:t>
+      </w:r>
+      <w:r>
+        <w:t>)</w:t>
+      </w:r>
+    </w:p>
+    <w:p/>
     <w:sectPr>
       <w:pgSz w:w="11906" w:h="16838"/>
       <w:pgMar w:top="1440" w:right="1440" w:bottom="1440" w:left="1440" w:header="708" w:footer="708" w:gutter="0"/>
@@ -25,6 +349,95 @@
 <file path=word/numbering.xml><?xml version="1.0" encoding="utf-8"?>
 <w:numbering xmlns:wpc="http://schemas.microsoft.com/office/word/2010/wordprocessingCanvas" xmlns:cx="http://schemas.microsoft.com/office/drawing/2014/chartex" xmlns:cx1="http://schemas.microsoft.com/office/drawing/2015/9/8/chartex" xmlns:cx2="http://schemas.microsoft.com/office/drawing/2015/10/21/chartex" xmlns:cx3="http://schemas.microsoft.com/office/drawing/2016/5/9/chartex" xmlns:cx4="http://schemas.microsoft.com/office/drawing/2016/5/10/chartex" xmlns:cx5="http://schemas.microsoft.com/office/drawing/2016/5/11/chartex" xmlns:cx6="http://schemas.microsoft.com/office/drawing/2016/5/12/chartex" xmlns:cx7="http://schemas.microsoft.com/office/drawing/2016/5/13/chartex" xmlns:cx8="http://schemas.microsoft.com/office/drawing/2016/5/14/chartex" xmlns:mc="http://schemas.openxmlformats.org/markup-compatibility/2006" xmlns:aink="http://schemas.microsoft.com/office/drawing/2016/ink" xmlns:am3d="http://schemas.microsoft.com/office/drawing/2017/model3d" xmlns:o="urn:schemas-microsoft-com:office:office" xmlns:r="http://schemas.openxmlformats.org/officeDocument/2006/relationships" xmlns:m="http://schemas.openxmlformats.org/officeDocument/2006/math" xmlns:v="urn:schemas-microsoft-com:vml" xmlns:wp14="http://schemas.microsoft.com/office/word/2010/wordprocessingDrawing" xmlns:wp="http://schemas.openxmlformats.org/drawingml/2006/wordprocessingDrawing" xmlns:w10="urn:schemas-microsoft-com:office:word" xmlns:w="http://schemas.openxmlformats.org/wordprocessingml/2006/main" xmlns:w14="http://schemas.microsoft.com/office/word/2010/wordml" xmlns:w15="http://schemas.microsoft.com/office/word/2012/wordml" xmlns:w16cex="http://schemas.microsoft.com/office/word/2018/wordml/cex" xmlns:w16cid="http://schemas.microsoft.com/office/word/2016/wordml/cid" xmlns:w16="http://schemas.microsoft.com/office/word/2018/wordml" xmlns:w16sdtdh="http://schemas.microsoft.com/office/word/2020/wordml/sdtdatahash" xmlns:w16se="http://schemas.microsoft.com/office/word/2015/wordml/symex" xmlns:wpg="http://schemas.microsoft.com/office/word/2010/wordprocessingGroup" xmlns:wpi="http://schemas.microsoft.com/office/word/2010/wordprocessingInk" xmlns:wne="http://schemas.microsoft.com/office/word/2006/wordml" xmlns:wps="http://schemas.microsoft.com/office/word/2010/wordprocessingShape" mc:Ignorable="w14 w15 w16se w16cid w16 w16cex w16sdtdh wp14">
   <w:abstractNum w:abstractNumId="0" w15:restartNumberingAfterBreak="0">
+    <w:nsid w:val="054261F7"/>
+    <w:multiLevelType w:val="hybridMultilevel"/>
+    <w:tmpl w:val="09463BFA"/>
+    <w:lvl w:ilvl="0" w:tplc="7CF41B7E">
+      <w:start w:val="1"/>
+      <w:numFmt w:val="decimal"/>
+      <w:lvlText w:val="Step. %1 "/>
+      <w:lvlJc w:val="left"/>
+      <w:pPr>
+        <w:ind w:left="1287" w:hanging="360"/>
+      </w:pPr>
+      <w:rPr>
+        <w:rFonts w:hint="default"/>
+      </w:rPr>
+    </w:lvl>
+    <w:lvl w:ilvl="1" w:tplc="40090019" w:tentative="1">
+      <w:start w:val="1"/>
+      <w:numFmt w:val="lowerLetter"/>
+      <w:lvlText w:val="%2."/>
+      <w:lvlJc w:val="left"/>
+      <w:pPr>
+        <w:ind w:left="1440" w:hanging="360"/>
+      </w:pPr>
+    </w:lvl>
+    <w:lvl w:ilvl="2" w:tplc="4009001B" w:tentative="1">
+      <w:start w:val="1"/>
+      <w:numFmt w:val="lowerRoman"/>
+      <w:lvlText w:val="%3."/>
+      <w:lvlJc w:val="right"/>
+      <w:pPr>
+        <w:ind w:left="2160" w:hanging="180"/>
+      </w:pPr>
+    </w:lvl>
+    <w:lvl w:ilvl="3" w:tplc="4009000F" w:tentative="1">
+      <w:start w:val="1"/>
+      <w:numFmt w:val="decimal"/>
+      <w:lvlText w:val="%4."/>
+      <w:lvlJc w:val="left"/>
+      <w:pPr>
+        <w:ind w:left="2880" w:hanging="360"/>
+      </w:pPr>
+    </w:lvl>
+    <w:lvl w:ilvl="4" w:tplc="40090019" w:tentative="1">
+      <w:start w:val="1"/>
+      <w:numFmt w:val="lowerLetter"/>
+      <w:lvlText w:val="%5."/>
+      <w:lvlJc w:val="left"/>
+      <w:pPr>
+        <w:ind w:left="3600" w:hanging="360"/>
+      </w:pPr>
+    </w:lvl>
+    <w:lvl w:ilvl="5" w:tplc="4009001B" w:tentative="1">
+      <w:start w:val="1"/>
+      <w:numFmt w:val="lowerRoman"/>
+      <w:lvlText w:val="%6."/>
+      <w:lvlJc w:val="right"/>
+      <w:pPr>
+        <w:ind w:left="4320" w:hanging="180"/>
+      </w:pPr>
+    </w:lvl>
+    <w:lvl w:ilvl="6" w:tplc="4009000F" w:tentative="1">
+      <w:start w:val="1"/>
+      <w:numFmt w:val="decimal"/>
+      <w:lvlText w:val="%7."/>
+      <w:lvlJc w:val="left"/>
+      <w:pPr>
+        <w:ind w:left="5040" w:hanging="360"/>
+      </w:pPr>
+    </w:lvl>
+    <w:lvl w:ilvl="7" w:tplc="40090019" w:tentative="1">
+      <w:start w:val="1"/>
+      <w:numFmt w:val="lowerLetter"/>
+      <w:lvlText w:val="%8."/>
+      <w:lvlJc w:val="left"/>
+      <w:pPr>
+        <w:ind w:left="5760" w:hanging="360"/>
+      </w:pPr>
+    </w:lvl>
+    <w:lvl w:ilvl="8" w:tplc="4009001B" w:tentative="1">
+      <w:start w:val="1"/>
+      <w:numFmt w:val="lowerRoman"/>
+      <w:lvlText w:val="%9."/>
+      <w:lvlJc w:val="right"/>
+      <w:pPr>
+        <w:ind w:left="6480" w:hanging="180"/>
+      </w:pPr>
+    </w:lvl>
+  </w:abstractNum>
+  <w:abstractNum w:abstractNumId="1" w15:restartNumberingAfterBreak="0">
     <w:nsid w:val="1E8A4D65"/>
     <w:multiLevelType w:val="hybridMultilevel"/>
     <w:tmpl w:val="DD1E848A"/>
@@ -111,7 +524,7 @@
       </w:pPr>
     </w:lvl>
   </w:abstractNum>
-  <w:abstractNum w:abstractNumId="1" w15:restartNumberingAfterBreak="0">
+  <w:abstractNum w:abstractNumId="2" w15:restartNumberingAfterBreak="0">
     <w:nsid w:val="1FB65405"/>
     <w:multiLevelType w:val="hybridMultilevel"/>
     <w:tmpl w:val="188E65CC"/>
@@ -198,11 +611,106 @@
       </w:pPr>
     </w:lvl>
   </w:abstractNum>
+  <w:abstractNum w:abstractNumId="3" w15:restartNumberingAfterBreak="0">
+    <w:nsid w:val="767F3AD9"/>
+    <w:multiLevelType w:val="hybridMultilevel"/>
+    <w:tmpl w:val="E80251AC"/>
+    <w:lvl w:ilvl="0" w:tplc="C17096F0">
+      <w:start w:val="1"/>
+      <w:numFmt w:val="decimal"/>
+      <w:lvlText w:val="Step. %1:"/>
+      <w:lvlJc w:val="left"/>
+      <w:pPr>
+        <w:ind w:left="360" w:hanging="360"/>
+      </w:pPr>
+      <w:rPr>
+        <w:rFonts w:hint="default"/>
+      </w:rPr>
+    </w:lvl>
+    <w:lvl w:ilvl="1" w:tplc="40090019" w:tentative="1">
+      <w:start w:val="1"/>
+      <w:numFmt w:val="lowerLetter"/>
+      <w:lvlText w:val="%2."/>
+      <w:lvlJc w:val="left"/>
+      <w:pPr>
+        <w:ind w:left="513" w:hanging="360"/>
+      </w:pPr>
+    </w:lvl>
+    <w:lvl w:ilvl="2" w:tplc="4009001B" w:tentative="1">
+      <w:start w:val="1"/>
+      <w:numFmt w:val="lowerRoman"/>
+      <w:lvlText w:val="%3."/>
+      <w:lvlJc w:val="right"/>
+      <w:pPr>
+        <w:ind w:left="1233" w:hanging="180"/>
+      </w:pPr>
+    </w:lvl>
+    <w:lvl w:ilvl="3" w:tplc="4009000F" w:tentative="1">
+      <w:start w:val="1"/>
+      <w:numFmt w:val="decimal"/>
+      <w:lvlText w:val="%4."/>
+      <w:lvlJc w:val="left"/>
+      <w:pPr>
+        <w:ind w:left="1953" w:hanging="360"/>
+      </w:pPr>
+    </w:lvl>
+    <w:lvl w:ilvl="4" w:tplc="40090019" w:tentative="1">
+      <w:start w:val="1"/>
+      <w:numFmt w:val="lowerLetter"/>
+      <w:lvlText w:val="%5."/>
+      <w:lvlJc w:val="left"/>
+      <w:pPr>
+        <w:ind w:left="2673" w:hanging="360"/>
+      </w:pPr>
+    </w:lvl>
+    <w:lvl w:ilvl="5" w:tplc="4009001B" w:tentative="1">
+      <w:start w:val="1"/>
+      <w:numFmt w:val="lowerRoman"/>
+      <w:lvlText w:val="%6."/>
+      <w:lvlJc w:val="right"/>
+      <w:pPr>
+        <w:ind w:left="3393" w:hanging="180"/>
+      </w:pPr>
+    </w:lvl>
+    <w:lvl w:ilvl="6" w:tplc="4009000F" w:tentative="1">
+      <w:start w:val="1"/>
+      <w:numFmt w:val="decimal"/>
+      <w:lvlText w:val="%7."/>
+      <w:lvlJc w:val="left"/>
+      <w:pPr>
+        <w:ind w:left="4113" w:hanging="360"/>
+      </w:pPr>
+    </w:lvl>
+    <w:lvl w:ilvl="7" w:tplc="40090019" w:tentative="1">
+      <w:start w:val="1"/>
+      <w:numFmt w:val="lowerLetter"/>
+      <w:lvlText w:val="%8."/>
+      <w:lvlJc w:val="left"/>
+      <w:pPr>
+        <w:ind w:left="4833" w:hanging="360"/>
+      </w:pPr>
+    </w:lvl>
+    <w:lvl w:ilvl="8" w:tplc="4009001B" w:tentative="1">
+      <w:start w:val="1"/>
+      <w:numFmt w:val="lowerRoman"/>
+      <w:lvlText w:val="%9."/>
+      <w:lvlJc w:val="right"/>
+      <w:pPr>
+        <w:ind w:left="5553" w:hanging="180"/>
+      </w:pPr>
+    </w:lvl>
+  </w:abstractNum>
   <w:num w:numId="1">
+    <w:abstractNumId w:val="2"/>
+  </w:num>
+  <w:num w:numId="2">
     <w:abstractNumId w:val="1"/>
   </w:num>
-  <w:num w:numId="2">
+  <w:num w:numId="3">
     <w:abstractNumId w:val="0"/>
+  </w:num>
+  <w:num w:numId="4">
+    <w:abstractNumId w:val="3"/>
   </w:num>
 </w:numbering>
 </file>
@@ -605,8 +1113,10 @@
   <w:style w:type="paragraph" w:default="1" w:styleId="Normal">
     <w:name w:val="Normal"/>
     <w:qFormat/>
-    <w:rsid w:val="00D52238"/>
+    <w:rsid w:val="00364463"/>
     <w:pPr>
+      <w:spacing w:line="360" w:lineRule="auto"/>
+      <w:ind w:firstLine="567"/>
       <w:jc w:val="both"/>
     </w:pPr>
     <w:rPr>
@@ -649,7 +1159,6 @@
     <w:next w:val="Normal"/>
     <w:link w:val="Heading2Char"/>
     <w:uiPriority w:val="9"/>
-    <w:semiHidden/>
     <w:unhideWhenUsed/>
     <w:qFormat/>
     <w:rsid w:val="00D52238"/>
@@ -718,7 +1227,6 @@
     <w:basedOn w:val="DefaultParagraphFont"/>
     <w:link w:val="Heading2"/>
     <w:uiPriority w:val="9"/>
-    <w:semiHidden/>
     <w:rsid w:val="00D52238"/>
     <w:rPr>
       <w:rFonts w:ascii="Times New Roman" w:eastAsiaTheme="majorEastAsia" w:hAnsi="Times New Roman" w:cstheme="majorBidi"/>
@@ -767,6 +1275,59 @@
       <w:sz w:val="56"/>
       <w:szCs w:val="56"/>
     </w:rPr>
+  </w:style>
+  <w:style w:type="paragraph" w:styleId="Subtitle">
+    <w:name w:val="Subtitle"/>
+    <w:basedOn w:val="Normal"/>
+    <w:next w:val="Normal"/>
+    <w:link w:val="SubtitleChar"/>
+    <w:uiPriority w:val="11"/>
+    <w:qFormat/>
+    <w:rsid w:val="00F70F0E"/>
+    <w:pPr>
+      <w:numPr>
+        <w:ilvl w:val="1"/>
+      </w:numPr>
+    </w:pPr>
+    <w:rPr>
+      <w:rFonts w:asciiTheme="minorHAnsi" w:eastAsiaTheme="minorEastAsia" w:hAnsiTheme="minorHAnsi"/>
+      <w:color w:val="5A5A5A" w:themeColor="text1" w:themeTint="A5"/>
+      <w:spacing w:val="15"/>
+      <w:sz w:val="22"/>
+    </w:rPr>
+  </w:style>
+  <w:style w:type="character" w:customStyle="1" w:styleId="SubtitleChar">
+    <w:name w:val="Subtitle Char"/>
+    <w:basedOn w:val="DefaultParagraphFont"/>
+    <w:link w:val="Subtitle"/>
+    <w:uiPriority w:val="11"/>
+    <w:rsid w:val="00F70F0E"/>
+    <w:rPr>
+      <w:rFonts w:eastAsiaTheme="minorEastAsia"/>
+      <w:color w:val="5A5A5A" w:themeColor="text1" w:themeTint="A5"/>
+      <w:spacing w:val="15"/>
+    </w:rPr>
+  </w:style>
+  <w:style w:type="character" w:styleId="PlaceholderText">
+    <w:name w:val="Placeholder Text"/>
+    <w:basedOn w:val="DefaultParagraphFont"/>
+    <w:uiPriority w:val="99"/>
+    <w:semiHidden/>
+    <w:rsid w:val="00ED6370"/>
+    <w:rPr>
+      <w:color w:val="808080"/>
+    </w:rPr>
+  </w:style>
+  <w:style w:type="paragraph" w:styleId="ListParagraph">
+    <w:name w:val="List Paragraph"/>
+    <w:basedOn w:val="Normal"/>
+    <w:uiPriority w:val="34"/>
+    <w:qFormat/>
+    <w:rsid w:val="00297F8F"/>
+    <w:pPr>
+      <w:ind w:left="720"/>
+      <w:contextualSpacing/>
+    </w:pPr>
   </w:style>
 </w:styles>
 </file>

</xml_diff>